<commit_message>
Entrega lunes 4 nov
</commit_message>
<xml_diff>
--- a/Fase 1/Evidencia Individuales/Matias Perez/PEREZ_MATIAS_1.1_APT122_AutoevaluacionCompetenciasFase1.docx
+++ b/Fase 1/Evidencia Individuales/Matias Perez/PEREZ_MATIAS_1.1_APT122_AutoevaluacionCompetenciasFase1.docx
@@ -1833,12 +1833,12 @@
             <wp:extent cx="1996440" cy="428625"/>
             <wp:effectExtent b="0" l="0" r="0" t="0"/>
             <wp:wrapSquare wrapText="left" distB="19050" distT="19050" distL="19050" distR="19050"/>
-            <wp:docPr id="3" name="image3.png"/>
+            <wp:docPr id="3" name="image1.png"/>
             <a:graphic>
               <a:graphicData uri="http://schemas.openxmlformats.org/drawingml/2006/picture">
                 <pic:pic>
                   <pic:nvPicPr>
-                    <pic:cNvPr id="0" name="image3.png"/>
+                    <pic:cNvPr id="0" name="image1.png"/>
                     <pic:cNvPicPr preferRelativeResize="0"/>
                   </pic:nvPicPr>
                   <pic:blipFill>
@@ -6194,12 +6194,12 @@
             <wp:extent cx="1996440" cy="428625"/>
             <wp:effectExtent b="0" l="0" r="0" t="0"/>
             <wp:wrapSquare wrapText="left" distB="19050" distT="19050" distL="19050" distR="19050"/>
-            <wp:docPr id="2" name="image1.png"/>
+            <wp:docPr id="2" name="image3.png"/>
             <a:graphic>
               <a:graphicData uri="http://schemas.openxmlformats.org/drawingml/2006/picture">
                 <pic:pic>
                   <pic:nvPicPr>
-                    <pic:cNvPr id="0" name="image1.png"/>
+                    <pic:cNvPr id="0" name="image3.png"/>
                     <pic:cNvPicPr preferRelativeResize="0"/>
                   </pic:nvPicPr>
                   <pic:blipFill>

</xml_diff>